<commit_message>
Retoques en algunos documentos. Subida del fichero MSProject: no esta completado con todas las fechas, pero tiene:  - Tareas que hemos realizado por orden cronologico - Calendario especifico: he puesto de l-v: 18.00 -22.00, Sabados:09-14.00 y de 15.00-18.00 y domingos de 09.00-14.00 - Recursos asignados a tareas - Coste de cada recurso
</commit_message>
<xml_diff>
--- a/documentacion/Documentacion_final/01 Documento de Propuesta de Proyecto_DPP.docx
+++ b/documentacion/Documentacion_final/01 Documento de Propuesta de Proyecto_DPP.docx
@@ -236,8 +236,6 @@
               </w:rPr>
               <w:t>Traumatología</w:t>
             </w:r>
-            <w:bookmarkStart w:id="0" w:name="_GoBack"/>
-            <w:bookmarkEnd w:id="0"/>
           </w:p>
         </w:tc>
       </w:tr>
@@ -511,7 +509,25 @@
                 <w:szCs w:val="22"/>
                 <w:lang w:val="es-ES"/>
               </w:rPr>
-              <w:t xml:space="preserve">Este tipo de pacientes son sometidos a numerosas pruebas clínicas. LAM es capaz de recoger los resultados de dichas pruebas, y </w:t>
+              <w:t>Este tipo de pacientes son sometidos a numerosas pruebas clínicas. LAM es capaz de recoger los resultados de dichas pruebas,</w:t>
+            </w:r>
+            <w:r>
+              <w:rPr>
+                <w:rFonts w:asciiTheme="minorHAnsi" w:hAnsiTheme="minorHAnsi"/>
+                <w:sz w:val="22"/>
+                <w:szCs w:val="22"/>
+                <w:lang w:val="es-ES"/>
+              </w:rPr>
+              <w:t xml:space="preserve"> almacenarlos en soporte informático </w:t>
+            </w:r>
+            <w:r>
+              <w:rPr>
+                <w:rFonts w:asciiTheme="minorHAnsi" w:hAnsiTheme="minorHAnsi"/>
+                <w:sz w:val="22"/>
+                <w:szCs w:val="22"/>
+                <w:lang w:val="es-ES"/>
+              </w:rPr>
+              <w:t xml:space="preserve"> y </w:t>
             </w:r>
             <w:r>
               <w:rPr>
@@ -760,6 +776,17 @@
               </w:rPr>
               <w:t xml:space="preserve"> de tipo dato</w:t>
             </w:r>
+            <w:r>
+              <w:rPr>
+                <w:rFonts w:asciiTheme="minorHAnsi" w:hAnsiTheme="minorHAnsi"/>
+                <w:sz w:val="22"/>
+                <w:szCs w:val="22"/>
+                <w:lang w:val="es-ES"/>
+              </w:rPr>
+              <w:t>.</w:t>
+            </w:r>
+            <w:bookmarkStart w:id="0" w:name="_GoBack"/>
+            <w:bookmarkEnd w:id="0"/>
           </w:p>
           <w:p>
             <w:pPr>
@@ -4595,21 +4622,6 @@
 </file>
 
 <file path=customXml/item1.xml><?xml version="1.0" encoding="utf-8"?>
-<p:properties xmlns:p="http://schemas.microsoft.com/office/2006/metadata/properties" xmlns:xsi="http://www.w3.org/2001/XMLSchema-instance">
-  <documentManagement/>
-</p:properties>
-</file>
-
-<file path=customXml/item2.xml><?xml version="1.0" encoding="utf-8"?>
-<?mso-contentType ?>
-<FormTemplates xmlns="http://schemas.microsoft.com/sharepoint/v3/contenttype/forms">
-  <Display>DocumentLibraryForm</Display>
-  <Edit>DocumentLibraryForm</Edit>
-  <New>DocumentLibraryForm</New>
-</FormTemplates>
-</file>
-
-<file path=customXml/item3.xml><?xml version="1.0" encoding="utf-8"?>
 <ct:contentTypeSchema xmlns:ct="http://schemas.microsoft.com/office/2006/metadata/contentType" xmlns:ma="http://schemas.microsoft.com/office/2006/metadata/properties/metaAttributes" ct:_="" ma:_="" ma:contentTypeName="Documento" ma:contentTypeID="0x010100FB9238FD839DE1458C9EF746D117716A" ma:contentTypeVersion="0" ma:contentTypeDescription="Crear nuevo documento." ma:contentTypeScope="" ma:versionID="ef525560dd58d0c6ee7dc12abc3ec8e7">
   <xsd:schema xmlns:xsd="http://www.w3.org/2001/XMLSchema" xmlns:p="http://schemas.microsoft.com/office/2006/metadata/properties" targetNamespace="http://schemas.microsoft.com/office/2006/metadata/properties" ma:root="true" ma:fieldsID="ae13a4600d56dd4d917937c2caf43faa">
     <xsd:element name="properties">
@@ -4658,10 +4670,32 @@
 </ct:contentTypeSchema>
 </file>
 
+<file path=customXml/item2.xml><?xml version="1.0" encoding="utf-8"?>
+<?mso-contentType ?>
+<FormTemplates xmlns="http://schemas.microsoft.com/sharepoint/v3/contenttype/forms">
+  <Display>DocumentLibraryForm</Display>
+  <Edit>DocumentLibraryForm</Edit>
+  <New>DocumentLibraryForm</New>
+</FormTemplates>
+</file>
+
+<file path=customXml/item3.xml><?xml version="1.0" encoding="utf-8"?>
+<p:properties xmlns:p="http://schemas.microsoft.com/office/2006/metadata/properties" xmlns:xsi="http://www.w3.org/2001/XMLSchema-instance">
+  <documentManagement/>
+</p:properties>
+</file>
+
 <file path=customXml/itemProps1.xml><?xml version="1.0" encoding="utf-8"?>
-<ds:datastoreItem xmlns:ds="http://schemas.openxmlformats.org/officeDocument/2006/customXml" ds:itemID="{0469B5CF-A828-41B4-A6E9-FAB643F03813}">
+<ds:datastoreItem xmlns:ds="http://schemas.openxmlformats.org/officeDocument/2006/customXml" ds:itemID="{B6809C02-F939-4944-BE7B-595501CB957B}">
   <ds:schemaRefs>
+    <ds:schemaRef ds:uri="http://schemas.microsoft.com/office/2006/metadata/contentType"/>
+    <ds:schemaRef ds:uri="http://schemas.microsoft.com/office/2006/metadata/properties/metaAttributes"/>
+    <ds:schemaRef ds:uri="http://www.w3.org/2001/XMLSchema"/>
     <ds:schemaRef ds:uri="http://schemas.microsoft.com/office/2006/metadata/properties"/>
+    <ds:schemaRef ds:uri="http://schemas.openxmlformats.org/package/2006/metadata/core-properties"/>
+    <ds:schemaRef ds:uri="http://purl.org/dc/elements/1.1/"/>
+    <ds:schemaRef ds:uri="http://purl.org/dc/terms/"/>
+    <ds:schemaRef ds:uri="http://schemas.microsoft.com/office/internal/2005/internalDocumentation"/>
   </ds:schemaRefs>
 </ds:datastoreItem>
 </file>
@@ -4675,16 +4709,9 @@
 </file>
 
 <file path=customXml/itemProps3.xml><?xml version="1.0" encoding="utf-8"?>
-<ds:datastoreItem xmlns:ds="http://schemas.openxmlformats.org/officeDocument/2006/customXml" ds:itemID="{B6809C02-F939-4944-BE7B-595501CB957B}">
+<ds:datastoreItem xmlns:ds="http://schemas.openxmlformats.org/officeDocument/2006/customXml" ds:itemID="{0469B5CF-A828-41B4-A6E9-FAB643F03813}">
   <ds:schemaRefs>
-    <ds:schemaRef ds:uri="http://schemas.microsoft.com/office/2006/metadata/contentType"/>
-    <ds:schemaRef ds:uri="http://schemas.microsoft.com/office/2006/metadata/properties/metaAttributes"/>
-    <ds:schemaRef ds:uri="http://www.w3.org/2001/XMLSchema"/>
     <ds:schemaRef ds:uri="http://schemas.microsoft.com/office/2006/metadata/properties"/>
-    <ds:schemaRef ds:uri="http://schemas.openxmlformats.org/package/2006/metadata/core-properties"/>
-    <ds:schemaRef ds:uri="http://purl.org/dc/elements/1.1/"/>
-    <ds:schemaRef ds:uri="http://purl.org/dc/terms/"/>
-    <ds:schemaRef ds:uri="http://schemas.microsoft.com/office/internal/2005/internalDocumentation"/>
   </ds:schemaRefs>
 </ds:datastoreItem>
 </file>
</xml_diff>

<commit_message>
He retocado documentos: - Mejora en general -Añadir casos de uso de faqs - Imagenes del project - Coste del proyecto
</commit_message>
<xml_diff>
--- a/documentacion/Documentacion_final/01 Documento de Propuesta de Proyecto_DPP.docx
+++ b/documentacion/Documentacion_final/01 Documento de Propuesta de Proyecto_DPP.docx
@@ -459,6 +459,7 @@
           <w:p>
             <w:pPr>
               <w:spacing w:after="240"/>
+              <w:jc w:val="both"/>
               <w:rPr>
                 <w:rFonts w:asciiTheme="minorHAnsi" w:hAnsiTheme="minorHAnsi"/>
                 <w:sz w:val="22"/>
@@ -497,6 +498,7 @@
           <w:p>
             <w:pPr>
               <w:spacing w:after="240"/>
+              <w:jc w:val="both"/>
               <w:rPr>
                 <w:rFonts w:asciiTheme="minorHAnsi" w:hAnsiTheme="minorHAnsi"/>
                 <w:lang w:val="es-ES"/>
@@ -563,7 +565,16 @@
                 <w:szCs w:val="22"/>
                 <w:lang w:val="es-ES"/>
               </w:rPr>
-              <w:t>a la hora de realizar un diagnóstico.</w:t>
+              <w:t>a la hora de realizar un diagnóstico</w:t>
+            </w:r>
+            <w:r>
+              <w:rPr>
+                <w:rFonts w:asciiTheme="minorHAnsi" w:hAnsiTheme="minorHAnsi"/>
+                <w:sz w:val="22"/>
+                <w:szCs w:val="22"/>
+                <w:lang w:val="es-ES"/>
+              </w:rPr>
+              <w:t xml:space="preserve"> adecuado.</w:t>
             </w:r>
           </w:p>
         </w:tc>
@@ -649,6 +660,7 @@
                 <w:numId w:val="23"/>
               </w:numPr>
               <w:spacing w:after="240"/>
+              <w:jc w:val="both"/>
               <w:rPr>
                 <w:rFonts w:asciiTheme="minorHAnsi" w:hAnsiTheme="minorHAnsi"/>
                 <w:sz w:val="22"/>
@@ -663,7 +675,16 @@
                 <w:szCs w:val="22"/>
                 <w:lang w:val="es-ES"/>
               </w:rPr>
-              <w:t>Tener una base de datos común para los resultados de las pruebas de los pacientes</w:t>
+              <w:t>B</w:t>
+            </w:r>
+            <w:r>
+              <w:rPr>
+                <w:rFonts w:asciiTheme="minorHAnsi" w:hAnsiTheme="minorHAnsi"/>
+                <w:sz w:val="22"/>
+                <w:szCs w:val="22"/>
+                <w:lang w:val="es-ES"/>
+              </w:rPr>
+              <w:t>ase de datos común para los resultados de las pruebas de los pacientes</w:t>
             </w:r>
             <w:r>
               <w:rPr>
@@ -683,6 +704,7 @@
                 <w:numId w:val="23"/>
               </w:numPr>
               <w:spacing w:after="240"/>
+              <w:jc w:val="both"/>
               <w:rPr>
                 <w:rFonts w:asciiTheme="minorHAnsi" w:hAnsiTheme="minorHAnsi"/>
                 <w:sz w:val="22"/>
@@ -726,6 +748,7 @@
                 <w:numId w:val="23"/>
               </w:numPr>
               <w:spacing w:after="240"/>
+              <w:jc w:val="both"/>
               <w:rPr>
                 <w:rFonts w:asciiTheme="minorHAnsi" w:hAnsiTheme="minorHAnsi"/>
                 <w:sz w:val="22"/>
@@ -751,6 +774,7 @@
                 <w:numId w:val="23"/>
               </w:numPr>
               <w:spacing w:after="240"/>
+              <w:jc w:val="both"/>
               <w:rPr>
                 <w:rFonts w:asciiTheme="minorHAnsi" w:hAnsiTheme="minorHAnsi"/>
                 <w:sz w:val="22"/>
@@ -785,8 +809,6 @@
               </w:rPr>
               <w:t>.</w:t>
             </w:r>
-            <w:bookmarkStart w:id="0" w:name="_GoBack"/>
-            <w:bookmarkEnd w:id="0"/>
           </w:p>
           <w:p>
             <w:pPr>
@@ -796,6 +818,7 @@
                 <w:numId w:val="23"/>
               </w:numPr>
               <w:spacing w:after="240"/>
+              <w:jc w:val="both"/>
               <w:rPr>
                 <w:rFonts w:asciiTheme="minorHAnsi" w:hAnsiTheme="minorHAnsi"/>
                 <w:i/>
@@ -829,6 +852,7 @@
                 <w:numId w:val="23"/>
               </w:numPr>
               <w:spacing w:after="240"/>
+              <w:jc w:val="both"/>
               <w:rPr>
                 <w:rFonts w:asciiTheme="minorHAnsi" w:hAnsiTheme="minorHAnsi"/>
                 <w:i/>
@@ -843,6 +867,40 @@
                 <w:lang w:val="es-ES"/>
               </w:rPr>
               <w:t>Recomendaciones: LAM almacena una serie de recomendaciones y normas de actuación para determinados tipos de pruebas.</w:t>
+            </w:r>
+            <w:r>
+              <w:rPr>
+                <w:rFonts w:asciiTheme="minorHAnsi" w:hAnsiTheme="minorHAnsi"/>
+                <w:sz w:val="22"/>
+                <w:szCs w:val="22"/>
+                <w:lang w:val="es-ES"/>
+              </w:rPr>
+              <w:t xml:space="preserve"> Este módulo es a su vez retroalimentado por los usuarios de LAM.</w:t>
+            </w:r>
+          </w:p>
+          <w:p>
+            <w:pPr>
+              <w:pStyle w:val="Prrafodelista"/>
+              <w:numPr>
+                <w:ilvl w:val="0"/>
+                <w:numId w:val="23"/>
+              </w:numPr>
+              <w:spacing w:after="240"/>
+              <w:jc w:val="both"/>
+              <w:rPr>
+                <w:rFonts w:asciiTheme="minorHAnsi" w:hAnsiTheme="minorHAnsi"/>
+                <w:i/>
+                <w:lang w:val="es-ES"/>
+              </w:rPr>
+            </w:pPr>
+            <w:r>
+              <w:rPr>
+                <w:rFonts w:asciiTheme="minorHAnsi" w:hAnsiTheme="minorHAnsi"/>
+                <w:sz w:val="22"/>
+                <w:szCs w:val="22"/>
+                <w:lang w:val="es-ES"/>
+              </w:rPr>
+              <w:t>Reconocimiento de voz: muy útil a la hora de describir alguna complejidad. Permite prestar toda la atención en la prueba clínica mientras se describe.</w:t>
             </w:r>
           </w:p>
         </w:tc>
@@ -1067,7 +1125,6 @@
                 <w:szCs w:val="22"/>
                 <w:lang w:val="es-ES"/>
               </w:rPr>
-              <w:lastRenderedPageBreak/>
               <w:t>Presupuesto</w:t>
             </w:r>
             <w:r>
@@ -1130,7 +1187,7 @@
                 <w:szCs w:val="22"/>
                 <w:lang w:val="es-ES"/>
               </w:rPr>
-              <w:t xml:space="preserve">Introduzca cantidad </w:t>
+              <w:t>37.199</w:t>
             </w:r>
           </w:p>
         </w:tc>
@@ -1204,7 +1261,7 @@
                 <w:szCs w:val="22"/>
                 <w:lang w:val="es-ES"/>
               </w:rPr>
-              <w:t>4</w:t>
+              <w:t>7</w:t>
             </w:r>
           </w:p>
         </w:tc>
@@ -1365,6 +1422,37 @@
         </w:rPr>
         <w:t xml:space="preserve"> el coste del personal interno</w:t>
       </w:r>
+      <w:r>
+        <w:rPr>
+          <w:rFonts w:ascii="Arial" w:hAnsi="Arial" w:cs="Arial"/>
+          <w:sz w:val="16"/>
+          <w:szCs w:val="16"/>
+          <w:lang w:val="es-ES"/>
+        </w:rPr>
+        <w:t xml:space="preserve">. Ver fichero de </w:t>
+      </w:r>
+      <w:proofErr w:type="spellStart"/>
+      <w:r>
+        <w:rPr>
+          <w:rFonts w:ascii="Arial" w:hAnsi="Arial" w:cs="Arial"/>
+          <w:sz w:val="16"/>
+          <w:szCs w:val="16"/>
+          <w:lang w:val="es-ES"/>
+        </w:rPr>
+        <w:t>MSProject</w:t>
+      </w:r>
+      <w:proofErr w:type="spellEnd"/>
+      <w:r>
+        <w:rPr>
+          <w:rFonts w:ascii="Arial" w:hAnsi="Arial" w:cs="Arial"/>
+          <w:sz w:val="16"/>
+          <w:szCs w:val="16"/>
+          <w:lang w:val="es-ES"/>
+        </w:rPr>
+        <w:t xml:space="preserve"> para más detalles</w:t>
+      </w:r>
+      <w:bookmarkStart w:id="0" w:name="_GoBack"/>
+      <w:bookmarkEnd w:id="0"/>
     </w:p>
   </w:footnote>
 </w:footnotes>
@@ -1675,7 +1763,7 @@
               <w:color w:val="0000FF"/>
               <w:lang w:val="es-ES_tradnl"/>
             </w:rPr>
-            <w:t>11</w:t>
+            <w:t>05</w:t>
           </w:r>
           <w:r>
             <w:rPr>
@@ -1691,7 +1779,15 @@
               <w:color w:val="0000FF"/>
               <w:lang w:val="es-ES_tradnl"/>
             </w:rPr>
-            <w:t>04</w:t>
+            <w:t>0</w:t>
+          </w:r>
+          <w:r>
+            <w:rPr>
+              <w:rFonts w:asciiTheme="minorHAnsi" w:hAnsiTheme="minorHAnsi"/>
+              <w:color w:val="0000FF"/>
+              <w:lang w:val="es-ES_tradnl"/>
+            </w:rPr>
+            <w:t>5</w:t>
           </w:r>
           <w:r>
             <w:rPr>
@@ -1865,7 +1961,7 @@
               <w:lang w:val="es-ES" w:eastAsia="es-ES"/>
             </w:rPr>
             <w:drawing>
-              <wp:inline distT="0" distB="0" distL="0" distR="0" wp14:anchorId="4AFF29F5" wp14:editId="39F98B93">
+              <wp:inline distT="0" distB="0" distL="0" distR="0" wp14:anchorId="05A1800D" wp14:editId="1FBA38C8">
                 <wp:extent cx="361315" cy="427990"/>
                 <wp:effectExtent l="0" t="0" r="635" b="0"/>
                 <wp:docPr id="1" name="0 Imagen"/>
@@ -4622,6 +4718,21 @@
 </file>
 
 <file path=customXml/item1.xml><?xml version="1.0" encoding="utf-8"?>
+<p:properties xmlns:p="http://schemas.microsoft.com/office/2006/metadata/properties" xmlns:xsi="http://www.w3.org/2001/XMLSchema-instance">
+  <documentManagement/>
+</p:properties>
+</file>
+
+<file path=customXml/item2.xml><?xml version="1.0" encoding="utf-8"?>
+<?mso-contentType ?>
+<FormTemplates xmlns="http://schemas.microsoft.com/sharepoint/v3/contenttype/forms">
+  <Display>DocumentLibraryForm</Display>
+  <Edit>DocumentLibraryForm</Edit>
+  <New>DocumentLibraryForm</New>
+</FormTemplates>
+</file>
+
+<file path=customXml/item3.xml><?xml version="1.0" encoding="utf-8"?>
 <ct:contentTypeSchema xmlns:ct="http://schemas.microsoft.com/office/2006/metadata/contentType" xmlns:ma="http://schemas.microsoft.com/office/2006/metadata/properties/metaAttributes" ct:_="" ma:_="" ma:contentTypeName="Documento" ma:contentTypeID="0x010100FB9238FD839DE1458C9EF746D117716A" ma:contentTypeVersion="0" ma:contentTypeDescription="Crear nuevo documento." ma:contentTypeScope="" ma:versionID="ef525560dd58d0c6ee7dc12abc3ec8e7">
   <xsd:schema xmlns:xsd="http://www.w3.org/2001/XMLSchema" xmlns:p="http://schemas.microsoft.com/office/2006/metadata/properties" targetNamespace="http://schemas.microsoft.com/office/2006/metadata/properties" ma:root="true" ma:fieldsID="ae13a4600d56dd4d917937c2caf43faa">
     <xsd:element name="properties">
@@ -4670,32 +4781,10 @@
 </ct:contentTypeSchema>
 </file>
 
-<file path=customXml/item2.xml><?xml version="1.0" encoding="utf-8"?>
-<?mso-contentType ?>
-<FormTemplates xmlns="http://schemas.microsoft.com/sharepoint/v3/contenttype/forms">
-  <Display>DocumentLibraryForm</Display>
-  <Edit>DocumentLibraryForm</Edit>
-  <New>DocumentLibraryForm</New>
-</FormTemplates>
-</file>
-
-<file path=customXml/item3.xml><?xml version="1.0" encoding="utf-8"?>
-<p:properties xmlns:p="http://schemas.microsoft.com/office/2006/metadata/properties" xmlns:xsi="http://www.w3.org/2001/XMLSchema-instance">
-  <documentManagement/>
-</p:properties>
-</file>
-
 <file path=customXml/itemProps1.xml><?xml version="1.0" encoding="utf-8"?>
-<ds:datastoreItem xmlns:ds="http://schemas.openxmlformats.org/officeDocument/2006/customXml" ds:itemID="{B6809C02-F939-4944-BE7B-595501CB957B}">
+<ds:datastoreItem xmlns:ds="http://schemas.openxmlformats.org/officeDocument/2006/customXml" ds:itemID="{0469B5CF-A828-41B4-A6E9-FAB643F03813}">
   <ds:schemaRefs>
-    <ds:schemaRef ds:uri="http://schemas.microsoft.com/office/2006/metadata/contentType"/>
-    <ds:schemaRef ds:uri="http://schemas.microsoft.com/office/2006/metadata/properties/metaAttributes"/>
-    <ds:schemaRef ds:uri="http://www.w3.org/2001/XMLSchema"/>
     <ds:schemaRef ds:uri="http://schemas.microsoft.com/office/2006/metadata/properties"/>
-    <ds:schemaRef ds:uri="http://schemas.openxmlformats.org/package/2006/metadata/core-properties"/>
-    <ds:schemaRef ds:uri="http://purl.org/dc/elements/1.1/"/>
-    <ds:schemaRef ds:uri="http://purl.org/dc/terms/"/>
-    <ds:schemaRef ds:uri="http://schemas.microsoft.com/office/internal/2005/internalDocumentation"/>
   </ds:schemaRefs>
 </ds:datastoreItem>
 </file>
@@ -4709,9 +4798,16 @@
 </file>
 
 <file path=customXml/itemProps3.xml><?xml version="1.0" encoding="utf-8"?>
-<ds:datastoreItem xmlns:ds="http://schemas.openxmlformats.org/officeDocument/2006/customXml" ds:itemID="{0469B5CF-A828-41B4-A6E9-FAB643F03813}">
+<ds:datastoreItem xmlns:ds="http://schemas.openxmlformats.org/officeDocument/2006/customXml" ds:itemID="{B6809C02-F939-4944-BE7B-595501CB957B}">
   <ds:schemaRefs>
+    <ds:schemaRef ds:uri="http://schemas.microsoft.com/office/2006/metadata/contentType"/>
+    <ds:schemaRef ds:uri="http://schemas.microsoft.com/office/2006/metadata/properties/metaAttributes"/>
+    <ds:schemaRef ds:uri="http://www.w3.org/2001/XMLSchema"/>
     <ds:schemaRef ds:uri="http://schemas.microsoft.com/office/2006/metadata/properties"/>
+    <ds:schemaRef ds:uri="http://schemas.openxmlformats.org/package/2006/metadata/core-properties"/>
+    <ds:schemaRef ds:uri="http://purl.org/dc/elements/1.1/"/>
+    <ds:schemaRef ds:uri="http://purl.org/dc/terms/"/>
+    <ds:schemaRef ds:uri="http://schemas.microsoft.com/office/internal/2005/internalDocumentation"/>
   </ds:schemaRefs>
 </ds:datastoreItem>
 </file>
</xml_diff>

<commit_message>
Mejora de los documentos del 01-04 (de acuerdo al nuevo libro facilitado por el profesor que esta bastante bien)
</commit_message>
<xml_diff>
--- a/documentacion/Documentacion_final/01 Documento de Propuesta de Proyecto_DPP.docx
+++ b/documentacion/Documentacion_final/01 Documento de Propuesta de Proyecto_DPP.docx
@@ -1029,7 +1029,18 @@
                 <w:szCs w:val="22"/>
                 <w:lang w:val="es-ES"/>
               </w:rPr>
-              <w:t>El proyecto ha sido propuesto por la Universidad Pontificia de Salamanca a un grupo de alumnos interesados.</w:t>
+              <w:t>Desarrollado por alumnos de la Universidad Pontificia de Salamanca (Grado Ingenieri</w:t>
+            </w:r>
+            <w:bookmarkStart w:id="0" w:name="_GoBack"/>
+            <w:bookmarkEnd w:id="0"/>
+            <w:r>
+              <w:rPr>
+                <w:rFonts w:asciiTheme="minorHAnsi" w:hAnsiTheme="minorHAnsi"/>
+                <w:sz w:val="22"/>
+                <w:szCs w:val="22"/>
+                <w:lang w:val="es-ES"/>
+              </w:rPr>
+              <w:t>a Informática) para la Unidad de Traumatología del Hospital Infantil Universitario Niño Jesús</w:t>
             </w:r>
           </w:p>
         </w:tc>
@@ -1315,7 +1326,7 @@
         <w:tab w:val="center" w:pos="5245"/>
         <w:tab w:val="right" w:pos="10206"/>
       </w:tabs>
-      <w:jc w:val="right"/>
+      <w:jc w:val="center"/>
       <w:rPr>
         <w:szCs w:val="16"/>
         <w:lang w:val="es-ES"/>
@@ -1327,22 +1338,6 @@
         <w:color w:val="auto"/>
       </w:rPr>
       <w:t>PROYECTO FIN DE GRADO</w:t>
-    </w:r>
-    <w:r>
-      <w:rPr>
-        <w:rFonts w:asciiTheme="minorHAnsi" w:hAnsiTheme="minorHAnsi"/>
-        <w:color w:val="FF0000"/>
-      </w:rPr>
-      <w:tab/>
-      <w:t xml:space="preserve">                                                                                    </w:t>
-    </w:r>
-    <w:r>
-      <w:rPr>
-        <w:rFonts w:asciiTheme="minorHAnsi" w:hAnsiTheme="minorHAnsi"/>
-        <w:sz w:val="16"/>
-        <w:lang w:val="es-ES"/>
-      </w:rPr>
-      <w:t>Confidencial</w:t>
     </w:r>
   </w:p>
 </w:ftr>
@@ -1451,8 +1446,6 @@
         </w:rPr>
         <w:t xml:space="preserve"> para más detalles</w:t>
       </w:r>
-      <w:bookmarkStart w:id="0" w:name="_GoBack"/>
-      <w:bookmarkEnd w:id="0"/>
     </w:p>
   </w:footnote>
 </w:footnotes>
@@ -4718,21 +4711,6 @@
 </file>
 
 <file path=customXml/item1.xml><?xml version="1.0" encoding="utf-8"?>
-<p:properties xmlns:p="http://schemas.microsoft.com/office/2006/metadata/properties" xmlns:xsi="http://www.w3.org/2001/XMLSchema-instance">
-  <documentManagement/>
-</p:properties>
-</file>
-
-<file path=customXml/item2.xml><?xml version="1.0" encoding="utf-8"?>
-<?mso-contentType ?>
-<FormTemplates xmlns="http://schemas.microsoft.com/sharepoint/v3/contenttype/forms">
-  <Display>DocumentLibraryForm</Display>
-  <Edit>DocumentLibraryForm</Edit>
-  <New>DocumentLibraryForm</New>
-</FormTemplates>
-</file>
-
-<file path=customXml/item3.xml><?xml version="1.0" encoding="utf-8"?>
 <ct:contentTypeSchema xmlns:ct="http://schemas.microsoft.com/office/2006/metadata/contentType" xmlns:ma="http://schemas.microsoft.com/office/2006/metadata/properties/metaAttributes" ct:_="" ma:_="" ma:contentTypeName="Documento" ma:contentTypeID="0x010100FB9238FD839DE1458C9EF746D117716A" ma:contentTypeVersion="0" ma:contentTypeDescription="Crear nuevo documento." ma:contentTypeScope="" ma:versionID="ef525560dd58d0c6ee7dc12abc3ec8e7">
   <xsd:schema xmlns:xsd="http://www.w3.org/2001/XMLSchema" xmlns:p="http://schemas.microsoft.com/office/2006/metadata/properties" targetNamespace="http://schemas.microsoft.com/office/2006/metadata/properties" ma:root="true" ma:fieldsID="ae13a4600d56dd4d917937c2caf43faa">
     <xsd:element name="properties">
@@ -4781,10 +4759,32 @@
 </ct:contentTypeSchema>
 </file>
 
+<file path=customXml/item2.xml><?xml version="1.0" encoding="utf-8"?>
+<?mso-contentType ?>
+<FormTemplates xmlns="http://schemas.microsoft.com/sharepoint/v3/contenttype/forms">
+  <Display>DocumentLibraryForm</Display>
+  <Edit>DocumentLibraryForm</Edit>
+  <New>DocumentLibraryForm</New>
+</FormTemplates>
+</file>
+
+<file path=customXml/item3.xml><?xml version="1.0" encoding="utf-8"?>
+<p:properties xmlns:p="http://schemas.microsoft.com/office/2006/metadata/properties" xmlns:xsi="http://www.w3.org/2001/XMLSchema-instance">
+  <documentManagement/>
+</p:properties>
+</file>
+
 <file path=customXml/itemProps1.xml><?xml version="1.0" encoding="utf-8"?>
-<ds:datastoreItem xmlns:ds="http://schemas.openxmlformats.org/officeDocument/2006/customXml" ds:itemID="{0469B5CF-A828-41B4-A6E9-FAB643F03813}">
+<ds:datastoreItem xmlns:ds="http://schemas.openxmlformats.org/officeDocument/2006/customXml" ds:itemID="{B6809C02-F939-4944-BE7B-595501CB957B}">
   <ds:schemaRefs>
+    <ds:schemaRef ds:uri="http://schemas.microsoft.com/office/2006/metadata/contentType"/>
+    <ds:schemaRef ds:uri="http://schemas.microsoft.com/office/2006/metadata/properties/metaAttributes"/>
+    <ds:schemaRef ds:uri="http://www.w3.org/2001/XMLSchema"/>
     <ds:schemaRef ds:uri="http://schemas.microsoft.com/office/2006/metadata/properties"/>
+    <ds:schemaRef ds:uri="http://schemas.openxmlformats.org/package/2006/metadata/core-properties"/>
+    <ds:schemaRef ds:uri="http://purl.org/dc/elements/1.1/"/>
+    <ds:schemaRef ds:uri="http://purl.org/dc/terms/"/>
+    <ds:schemaRef ds:uri="http://schemas.microsoft.com/office/internal/2005/internalDocumentation"/>
   </ds:schemaRefs>
 </ds:datastoreItem>
 </file>
@@ -4798,16 +4798,9 @@
 </file>
 
 <file path=customXml/itemProps3.xml><?xml version="1.0" encoding="utf-8"?>
-<ds:datastoreItem xmlns:ds="http://schemas.openxmlformats.org/officeDocument/2006/customXml" ds:itemID="{B6809C02-F939-4944-BE7B-595501CB957B}">
+<ds:datastoreItem xmlns:ds="http://schemas.openxmlformats.org/officeDocument/2006/customXml" ds:itemID="{0469B5CF-A828-41B4-A6E9-FAB643F03813}">
   <ds:schemaRefs>
-    <ds:schemaRef ds:uri="http://schemas.microsoft.com/office/2006/metadata/contentType"/>
-    <ds:schemaRef ds:uri="http://schemas.microsoft.com/office/2006/metadata/properties/metaAttributes"/>
-    <ds:schemaRef ds:uri="http://www.w3.org/2001/XMLSchema"/>
     <ds:schemaRef ds:uri="http://schemas.microsoft.com/office/2006/metadata/properties"/>
-    <ds:schemaRef ds:uri="http://schemas.openxmlformats.org/package/2006/metadata/core-properties"/>
-    <ds:schemaRef ds:uri="http://purl.org/dc/elements/1.1/"/>
-    <ds:schemaRef ds:uri="http://purl.org/dc/terms/"/>
-    <ds:schemaRef ds:uri="http://schemas.microsoft.com/office/internal/2005/internalDocumentation"/>
   </ds:schemaRefs>
 </ds:datastoreItem>
 </file>
</xml_diff>

<commit_message>
Adjunto: - Mejoras en la explicación de restriciones y sugerencias - Restricciones y sugerencias: Documento de req. - Restricciones y sugerencias: Casos de uso y mejorado: Diagramas de caso de uso: general y un nivel de explotacion - Restricciones y sugerencias: Análisis del sistema FALTA EXPLICACION DE NUEVAS TABLAS - Diagrama del modelo contextual mejorado - Documento de prototipos mejorado: con diagrama de navegación para cada modulo: FALTAN NUEVOS PANTALLAZOS
</commit_message>
<xml_diff>
--- a/documentacion/Documentacion_final/01 Documento de Propuesta de Proyecto_DPP.docx
+++ b/documentacion/Documentacion_final/01 Documento de Propuesta de Proyecto_DPP.docx
@@ -866,16 +866,7 @@
                 <w:szCs w:val="22"/>
                 <w:lang w:val="es-ES"/>
               </w:rPr>
-              <w:t>Recomendaciones: LAM almacena una serie de recomendaciones y normas de actuación para determinados tipos de pruebas.</w:t>
-            </w:r>
-            <w:r>
-              <w:rPr>
-                <w:rFonts w:asciiTheme="minorHAnsi" w:hAnsiTheme="minorHAnsi"/>
-                <w:sz w:val="22"/>
-                <w:szCs w:val="22"/>
-                <w:lang w:val="es-ES"/>
-              </w:rPr>
-              <w:t xml:space="preserve"> Este módulo es a su vez retroalimentado por los usuarios de LAM.</w:t>
+              <w:t>Restricciones/sugerencias en exploraciones: configuración de reglas entre diferentes campos de información.</w:t>
             </w:r>
           </w:p>
           <w:p>
@@ -946,6 +937,8 @@
                 <w:lang w:val="es-ES"/>
               </w:rPr>
             </w:pPr>
+            <w:bookmarkStart w:id="0" w:name="_GoBack"/>
+            <w:bookmarkEnd w:id="0"/>
           </w:p>
           <w:p>
             <w:pPr>
@@ -1029,18 +1022,7 @@
                 <w:szCs w:val="22"/>
                 <w:lang w:val="es-ES"/>
               </w:rPr>
-              <w:t>Desarrollado por alumnos de la Universidad Pontificia de Salamanca (Grado Ingenieri</w:t>
-            </w:r>
-            <w:bookmarkStart w:id="0" w:name="_GoBack"/>
-            <w:bookmarkEnd w:id="0"/>
-            <w:r>
-              <w:rPr>
-                <w:rFonts w:asciiTheme="minorHAnsi" w:hAnsiTheme="minorHAnsi"/>
-                <w:sz w:val="22"/>
-                <w:szCs w:val="22"/>
-                <w:lang w:val="es-ES"/>
-              </w:rPr>
-              <w:t>a Informática) para la Unidad de Traumatología del Hospital Infantil Universitario Niño Jesús</w:t>
+              <w:t>Desarrollado por alumnos de la Universidad Pontificia de Salamanca (Grado Ingenieria Informática) para la Unidad de Traumatología del Hospital Infantil Universitario Niño Jesús</w:t>
             </w:r>
           </w:p>
         </w:tc>
@@ -1756,7 +1738,7 @@
               <w:color w:val="0000FF"/>
               <w:lang w:val="es-ES_tradnl"/>
             </w:rPr>
-            <w:t>05</w:t>
+            <w:t>15</w:t>
           </w:r>
           <w:r>
             <w:rPr>
@@ -1821,7 +1803,7 @@
               <w:rFonts w:asciiTheme="minorHAnsi" w:hAnsiTheme="minorHAnsi"/>
               <w:lang w:val="es-ES_tradnl"/>
             </w:rPr>
-            <w:t>1.0</w:t>
+            <w:t>1.1</w:t>
           </w:r>
         </w:p>
       </w:tc>
@@ -1868,7 +1850,7 @@
               <w:noProof/>
               <w:lang w:val="es-ES_tradnl"/>
             </w:rPr>
-            <w:t>2</w:t>
+            <w:t>1</w:t>
           </w:r>
           <w:r>
             <w:rPr>
@@ -1954,7 +1936,7 @@
               <w:lang w:val="es-ES" w:eastAsia="es-ES"/>
             </w:rPr>
             <w:drawing>
-              <wp:inline distT="0" distB="0" distL="0" distR="0" wp14:anchorId="05A1800D" wp14:editId="1FBA38C8">
+              <wp:inline distT="0" distB="0" distL="0" distR="0" wp14:anchorId="72E81156" wp14:editId="4BEE025C">
                 <wp:extent cx="361315" cy="427990"/>
                 <wp:effectExtent l="0" t="0" r="635" b="0"/>
                 <wp:docPr id="1" name="0 Imagen"/>
@@ -4711,6 +4693,21 @@
 </file>
 
 <file path=customXml/item1.xml><?xml version="1.0" encoding="utf-8"?>
+<p:properties xmlns:p="http://schemas.microsoft.com/office/2006/metadata/properties" xmlns:xsi="http://www.w3.org/2001/XMLSchema-instance">
+  <documentManagement/>
+</p:properties>
+</file>
+
+<file path=customXml/item2.xml><?xml version="1.0" encoding="utf-8"?>
+<?mso-contentType ?>
+<FormTemplates xmlns="http://schemas.microsoft.com/sharepoint/v3/contenttype/forms">
+  <Display>DocumentLibraryForm</Display>
+  <Edit>DocumentLibraryForm</Edit>
+  <New>DocumentLibraryForm</New>
+</FormTemplates>
+</file>
+
+<file path=customXml/item3.xml><?xml version="1.0" encoding="utf-8"?>
 <ct:contentTypeSchema xmlns:ct="http://schemas.microsoft.com/office/2006/metadata/contentType" xmlns:ma="http://schemas.microsoft.com/office/2006/metadata/properties/metaAttributes" ct:_="" ma:_="" ma:contentTypeName="Documento" ma:contentTypeID="0x010100FB9238FD839DE1458C9EF746D117716A" ma:contentTypeVersion="0" ma:contentTypeDescription="Crear nuevo documento." ma:contentTypeScope="" ma:versionID="ef525560dd58d0c6ee7dc12abc3ec8e7">
   <xsd:schema xmlns:xsd="http://www.w3.org/2001/XMLSchema" xmlns:p="http://schemas.microsoft.com/office/2006/metadata/properties" targetNamespace="http://schemas.microsoft.com/office/2006/metadata/properties" ma:root="true" ma:fieldsID="ae13a4600d56dd4d917937c2caf43faa">
     <xsd:element name="properties">
@@ -4759,32 +4756,10 @@
 </ct:contentTypeSchema>
 </file>
 
-<file path=customXml/item2.xml><?xml version="1.0" encoding="utf-8"?>
-<?mso-contentType ?>
-<FormTemplates xmlns="http://schemas.microsoft.com/sharepoint/v3/contenttype/forms">
-  <Display>DocumentLibraryForm</Display>
-  <Edit>DocumentLibraryForm</Edit>
-  <New>DocumentLibraryForm</New>
-</FormTemplates>
-</file>
-
-<file path=customXml/item3.xml><?xml version="1.0" encoding="utf-8"?>
-<p:properties xmlns:p="http://schemas.microsoft.com/office/2006/metadata/properties" xmlns:xsi="http://www.w3.org/2001/XMLSchema-instance">
-  <documentManagement/>
-</p:properties>
-</file>
-
 <file path=customXml/itemProps1.xml><?xml version="1.0" encoding="utf-8"?>
-<ds:datastoreItem xmlns:ds="http://schemas.openxmlformats.org/officeDocument/2006/customXml" ds:itemID="{B6809C02-F939-4944-BE7B-595501CB957B}">
+<ds:datastoreItem xmlns:ds="http://schemas.openxmlformats.org/officeDocument/2006/customXml" ds:itemID="{0469B5CF-A828-41B4-A6E9-FAB643F03813}">
   <ds:schemaRefs>
-    <ds:schemaRef ds:uri="http://schemas.microsoft.com/office/2006/metadata/contentType"/>
-    <ds:schemaRef ds:uri="http://schemas.microsoft.com/office/2006/metadata/properties/metaAttributes"/>
-    <ds:schemaRef ds:uri="http://www.w3.org/2001/XMLSchema"/>
     <ds:schemaRef ds:uri="http://schemas.microsoft.com/office/2006/metadata/properties"/>
-    <ds:schemaRef ds:uri="http://schemas.openxmlformats.org/package/2006/metadata/core-properties"/>
-    <ds:schemaRef ds:uri="http://purl.org/dc/elements/1.1/"/>
-    <ds:schemaRef ds:uri="http://purl.org/dc/terms/"/>
-    <ds:schemaRef ds:uri="http://schemas.microsoft.com/office/internal/2005/internalDocumentation"/>
   </ds:schemaRefs>
 </ds:datastoreItem>
 </file>
@@ -4798,9 +4773,16 @@
 </file>
 
 <file path=customXml/itemProps3.xml><?xml version="1.0" encoding="utf-8"?>
-<ds:datastoreItem xmlns:ds="http://schemas.openxmlformats.org/officeDocument/2006/customXml" ds:itemID="{0469B5CF-A828-41B4-A6E9-FAB643F03813}">
+<ds:datastoreItem xmlns:ds="http://schemas.openxmlformats.org/officeDocument/2006/customXml" ds:itemID="{B6809C02-F939-4944-BE7B-595501CB957B}">
   <ds:schemaRefs>
+    <ds:schemaRef ds:uri="http://schemas.microsoft.com/office/2006/metadata/contentType"/>
+    <ds:schemaRef ds:uri="http://schemas.microsoft.com/office/2006/metadata/properties/metaAttributes"/>
+    <ds:schemaRef ds:uri="http://www.w3.org/2001/XMLSchema"/>
     <ds:schemaRef ds:uri="http://schemas.microsoft.com/office/2006/metadata/properties"/>
+    <ds:schemaRef ds:uri="http://schemas.openxmlformats.org/package/2006/metadata/core-properties"/>
+    <ds:schemaRef ds:uri="http://purl.org/dc/elements/1.1/"/>
+    <ds:schemaRef ds:uri="http://purl.org/dc/terms/"/>
+    <ds:schemaRef ds:uri="http://schemas.microsoft.com/office/internal/2005/internalDocumentation"/>
   </ds:schemaRefs>
 </ds:datastoreItem>
 </file>
</xml_diff>